<commit_message>
Fix display issue when DPI is 150%.
</commit_message>
<xml_diff>
--- a/Hash Assistant Tool User Manual.docx
+++ b/Hash Assistant Tool User Manual.docx
@@ -109,19 +109,7 @@
         <w:rPr>
           <w:rFonts w:ascii="Consolas" w:hAnsi="Consolas"/>
         </w:rPr>
-        <w:t xml:space="preserve"> can be </w:t>
-      </w:r>
-      <w:r>
-        <w:rPr>
-          <w:rFonts w:ascii="Consolas" w:hAnsi="Consolas"/>
-        </w:rPr>
-        <w:t>running</w:t>
-      </w:r>
-      <w:r>
-        <w:rPr>
-          <w:rFonts w:ascii="Consolas" w:hAnsi="Consolas"/>
-        </w:rPr>
-        <w:t xml:space="preserve"> both in </w:t>
+        <w:t xml:space="preserve"> can be running both in </w:t>
       </w:r>
       <w:r>
         <w:rPr>
@@ -655,13 +643,7 @@
         <w:rPr>
           <w:rFonts w:ascii="Consolas" w:hAnsi="Consolas"/>
         </w:rPr>
-        <w:t xml:space="preserve">Browsing the file using the browse button on the right, </w:t>
-      </w:r>
-      <w:r>
-        <w:rPr>
-          <w:rFonts w:ascii="Consolas" w:hAnsi="Consolas"/>
-        </w:rPr>
-        <w:t>then the file content will be loaded and shown in the text box, or</w:t>
+        <w:t>Browsing the file using the browse button on the right, then the file content will be loaded and shown in the text box, or</w:t>
       </w:r>
     </w:p>
     <w:p>
@@ -680,19 +662,7 @@
         <w:rPr>
           <w:rFonts w:ascii="Consolas" w:hAnsi="Consolas"/>
         </w:rPr>
-        <w:t>Drag the file</w:t>
-      </w:r>
-      <w:r>
-        <w:rPr>
-          <w:rFonts w:ascii="Consolas" w:hAnsi="Consolas"/>
-        </w:rPr>
-        <w:t xml:space="preserve"> contains hash value</w:t>
-      </w:r>
-      <w:r>
-        <w:rPr>
-          <w:rFonts w:ascii="Consolas" w:hAnsi="Consolas"/>
-        </w:rPr>
-        <w:t xml:space="preserve"> from Windows explorer and drop to the text box</w:t>
+        <w:t>Drag the file contains hash value from Windows explorer and drop to the text box</w:t>
       </w:r>
     </w:p>
     <w:p>
@@ -786,19 +756,7 @@
         <w:rPr>
           <w:rFonts w:ascii="Consolas" w:hAnsi="Consolas"/>
         </w:rPr>
-        <w:t xml:space="preserve">If the hash value check is </w:t>
-      </w:r>
-      <w:r>
-        <w:rPr>
-          <w:rFonts w:ascii="Consolas" w:hAnsi="Consolas"/>
-        </w:rPr>
-        <w:t>failed</w:t>
-      </w:r>
-      <w:r>
-        <w:rPr>
-          <w:rFonts w:ascii="Consolas" w:hAnsi="Consolas"/>
-        </w:rPr>
-        <w:t>, the result is shown as below.</w:t>
+        <w:t>If the hash value check is failed, the result is shown as below.</w:t>
       </w:r>
     </w:p>
     <w:p>
@@ -813,10 +771,10 @@
         </w:rPr>
         <w:lastRenderedPageBreak/>
         <w:drawing>
-          <wp:inline distT="0" distB="0" distL="0" distR="0" wp14:anchorId="6C2C7B3D" wp14:editId="59E28F53">
-            <wp:extent cx="5943600" cy="1725930"/>
-            <wp:effectExtent l="0" t="0" r="0" b="7620"/>
-            <wp:docPr id="4" name="Picture 4"/>
+          <wp:inline distT="0" distB="0" distL="0" distR="0" wp14:anchorId="7D8F8691" wp14:editId="56C0E73F">
+            <wp:extent cx="5943600" cy="1718310"/>
+            <wp:effectExtent l="0" t="0" r="0" b="0"/>
+            <wp:docPr id="5" name="Picture 5"/>
             <wp:cNvGraphicFramePr>
               <a:graphicFrameLocks xmlns:a="http://schemas.openxmlformats.org/drawingml/2006/main" noChangeAspect="1"/>
             </wp:cNvGraphicFramePr>
@@ -836,7 +794,7 @@
                   <pic:spPr>
                     <a:xfrm>
                       <a:off x="0" y="0"/>
-                      <a:ext cx="5943600" cy="1725930"/>
+                      <a:ext cx="5943600" cy="1718310"/>
                     </a:xfrm>
                     <a:prstGeom prst="rect">
                       <a:avLst/>
@@ -979,7 +937,6 @@
               <v:path gradientshapeok="t" o:connecttype="rect"/>
             </v:shapetype>
             <v:shape id="MSIPCMb1a34b5c8295fd64e36f4dd5" o:spid="_x0000_s1027" type="#_x0000_t202" alt="{&quot;HashCode&quot;:-1441934010,&quot;Height&quot;:792.0,&quot;Width&quot;:612.0,&quot;Placement&quot;:&quot;Footer&quot;,&quot;Index&quot;:&quot;Primary&quot;,&quot;Section&quot;:1,&quot;Top&quot;:0.0,&quot;Left&quot;:0.0}" style="position:absolute;margin-left:0;margin-top:755.45pt;width:612pt;height:21.5pt;z-index:251659264;visibility:visible;mso-wrap-style:square;mso-wrap-distance-left:9pt;mso-wrap-distance-top:0;mso-wrap-distance-right:9pt;mso-wrap-distance-bottom:0;mso-position-horizontal:absolute;mso-position-horizontal-relative:page;mso-position-vertical:absolute;mso-position-vertical-relative:page;v-text-anchor:bottom" o:gfxdata="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" o:allowincell="f" filled="f" stroked="f" strokeweight=".5pt">
-              <v:fill o:detectmouseclick="t"/>
               <v:textbox inset=",0,,0">
                 <w:txbxContent>
                   <w:p>

</xml_diff>